<commit_message>
Update Middle Grades Education on Resume pdf
</commit_message>
<xml_diff>
--- a/Jonathan Martin Resume Math Tutor.docx
+++ b/Jonathan Martin Resume Math Tutor.docx
@@ -18,12 +18,6 @@
         <w:gridCol w:w="5410"/>
       </w:tblGrid>
       <w:tr>
-        <w:tblPrEx>
-          <w:tblCellMar>
-            <w:top w:w="0pt" w:type="dxa"/>
-            <w:bottom w:w="0pt" w:type="dxa"/>
-          </w:tblCellMar>
-        </w:tblPrEx>
         <w:trPr>
           <w:trHeight w:val="478"/>
         </w:trPr>
@@ -215,12 +209,6 @@
         </w:tc>
       </w:tr>
       <w:tr>
-        <w:tblPrEx>
-          <w:tblCellMar>
-            <w:top w:w="0pt" w:type="dxa"/>
-            <w:bottom w:w="0pt" w:type="dxa"/>
-          </w:tblCellMar>
-        </w:tblPrEx>
         <w:trPr>
           <w:trHeight w:val="870"/>
         </w:trPr>
@@ -367,19 +355,7 @@
               <w:rPr>
                 <w:rFonts w:asciiTheme="majorHAnsi" w:hAnsiTheme="majorHAnsi" w:cstheme="majorHAnsi"/>
               </w:rPr>
-              <w:t>I am s</w:t>
-            </w:r>
-            <w:r>
-              <w:rPr>
-                <w:rFonts w:asciiTheme="majorHAnsi" w:hAnsiTheme="majorHAnsi" w:cstheme="majorHAnsi"/>
-              </w:rPr>
-              <w:t xml:space="preserve">eeking a position as </w:t>
-            </w:r>
-            <w:r>
-              <w:rPr>
-                <w:rFonts w:asciiTheme="majorHAnsi" w:hAnsiTheme="majorHAnsi" w:cstheme="majorHAnsi"/>
-              </w:rPr>
-              <w:t xml:space="preserve">a </w:t>
+              <w:t xml:space="preserve">I am seeking a position as a </w:t>
             </w:r>
             <w:r>
               <w:rPr>
@@ -463,12 +439,6 @@
         <w:gridCol w:w="2965"/>
       </w:tblGrid>
       <w:tr>
-        <w:tblPrEx>
-          <w:tblCellMar>
-            <w:top w:w="0pt" w:type="dxa"/>
-            <w:bottom w:w="0pt" w:type="dxa"/>
-          </w:tblCellMar>
-        </w:tblPrEx>
         <w:trPr>
           <w:trHeight w:val="360"/>
         </w:trPr>
@@ -604,12 +574,6 @@
         </w:tc>
       </w:tr>
       <w:tr>
-        <w:tblPrEx>
-          <w:tblCellMar>
-            <w:top w:w="0pt" w:type="dxa"/>
-            <w:bottom w:w="0pt" w:type="dxa"/>
-          </w:tblCellMar>
-        </w:tblPrEx>
         <w:trPr>
           <w:trHeight w:val="468"/>
         </w:trPr>
@@ -662,12 +626,6 @@
         </w:tc>
       </w:tr>
       <w:tr>
-        <w:tblPrEx>
-          <w:tblCellMar>
-            <w:top w:w="0pt" w:type="dxa"/>
-            <w:bottom w:w="0pt" w:type="dxa"/>
-          </w:tblCellMar>
-        </w:tblPrEx>
         <w:trPr>
           <w:trHeight w:val="238"/>
         </w:trPr>
@@ -756,12 +714,6 @@
         </w:tc>
       </w:tr>
       <w:tr>
-        <w:tblPrEx>
-          <w:tblCellMar>
-            <w:top w:w="0pt" w:type="dxa"/>
-            <w:bottom w:w="0pt" w:type="dxa"/>
-          </w:tblCellMar>
-        </w:tblPrEx>
         <w:trPr>
           <w:trHeight w:val="828"/>
         </w:trPr>
@@ -804,12 +756,6 @@
         </w:tc>
       </w:tr>
       <w:tr>
-        <w:tblPrEx>
-          <w:tblCellMar>
-            <w:top w:w="0pt" w:type="dxa"/>
-            <w:bottom w:w="0pt" w:type="dxa"/>
-          </w:tblCellMar>
-        </w:tblPrEx>
         <w:tc>
           <w:tcPr>
             <w:tcW w:w="229.50pt" w:type="dxa"/>
@@ -895,12 +841,6 @@
         </w:tc>
       </w:tr>
       <w:tr>
-        <w:tblPrEx>
-          <w:tblCellMar>
-            <w:top w:w="0pt" w:type="dxa"/>
-            <w:bottom w:w="0pt" w:type="dxa"/>
-          </w:tblCellMar>
-        </w:tblPrEx>
         <w:trPr>
           <w:trHeight w:val="566"/>
         </w:trPr>
@@ -937,7 +877,7 @@
                 <w:rFonts w:asciiTheme="majorHAnsi" w:hAnsiTheme="majorHAnsi" w:cstheme="majorHAnsi"/>
                 <w:bCs/>
               </w:rPr>
-              <w:t xml:space="preserve">B.S. IN MATH AND SCIENCE </w:t>
+              <w:t xml:space="preserve">B.S. IN </w:t>
             </w:r>
             <w:r>
               <w:rPr>
@@ -952,6 +892,13 @@
                 <w:bCs/>
               </w:rPr>
               <w:t>EDUCATION</w:t>
+            </w:r>
+            <w:r>
+              <w:rPr>
+                <w:rFonts w:asciiTheme="majorHAnsi" w:hAnsiTheme="majorHAnsi" w:cstheme="majorHAnsi"/>
+                <w:bCs/>
+              </w:rPr>
+              <w:t>, MATH AND SCIENCE</w:t>
             </w:r>
           </w:p>
           <w:p>
@@ -1000,12 +947,6 @@
         <w:gridCol w:w="2251"/>
       </w:tblGrid>
       <w:tr>
-        <w:tblPrEx>
-          <w:tblCellMar>
-            <w:top w:w="0pt" w:type="dxa"/>
-            <w:bottom w:w="0pt" w:type="dxa"/>
-          </w:tblCellMar>
-        </w:tblPrEx>
         <w:tc>
           <w:tcPr>
             <w:tcW w:w="252pt" w:type="dxa"/>
@@ -1106,12 +1047,6 @@
         <w:gridCol w:w="2251"/>
       </w:tblGrid>
       <w:tr>
-        <w:tblPrEx>
-          <w:tblCellMar>
-            <w:top w:w="0pt" w:type="dxa"/>
-            <w:bottom w:w="0pt" w:type="dxa"/>
-          </w:tblCellMar>
-        </w:tblPrEx>
         <w:tc>
           <w:tcPr>
             <w:tcW w:w="220.50pt" w:type="dxa"/>
@@ -1259,12 +1194,6 @@
         </w:tc>
       </w:tr>
       <w:tr>
-        <w:tblPrEx>
-          <w:tblCellMar>
-            <w:top w:w="0pt" w:type="dxa"/>
-            <w:bottom w:w="0pt" w:type="dxa"/>
-          </w:tblCellMar>
-        </w:tblPrEx>
         <w:tc>
           <w:tcPr>
             <w:tcW w:w="535.25pt" w:type="dxa"/>
@@ -1405,12 +1334,6 @@
         <w:gridCol w:w="1435"/>
       </w:tblGrid>
       <w:tr>
-        <w:tblPrEx>
-          <w:tblCellMar>
-            <w:top w:w="0pt" w:type="dxa"/>
-            <w:bottom w:w="0pt" w:type="dxa"/>
-          </w:tblCellMar>
-        </w:tblPrEx>
         <w:tc>
           <w:tcPr>
             <w:tcW w:w="189pt" w:type="dxa"/>
@@ -1557,12 +1480,6 @@
         </w:tc>
       </w:tr>
       <w:tr>
-        <w:tblPrEx>
-          <w:tblCellMar>
-            <w:top w:w="0pt" w:type="dxa"/>
-            <w:bottom w:w="0pt" w:type="dxa"/>
-          </w:tblCellMar>
-        </w:tblPrEx>
         <w:tc>
           <w:tcPr>
             <w:tcW w:w="535.25pt" w:type="dxa"/>
@@ -2181,7 +2098,6 @@
   </w:num>
   <w:num w:numId="4" w16cid:durableId="526986783">
     <w:abstractNumId w:val="2"/>
-    <w:lvlOverride w:ilvl="0"/>
   </w:num>
   <w:num w:numId="5" w16cid:durableId="1947536296">
     <w:abstractNumId w:val="0"/>
@@ -2678,7 +2594,6 @@
     <w:rPr>
       <w:rFonts w:cs="Arial"/>
       <w:sz w:val="24"/>
-      <w:lang/>
     </w:rPr>
   </w:style>
   <w:style w:type="paragraph" w:styleId="ListParagraph">

</xml_diff>